<commit_message>
Figure 5 and Supp Figures
</commit_message>
<xml_diff>
--- a/Paper/Figure_doc.docx
+++ b/Paper/Figure_doc.docx
@@ -9,7 +9,10 @@
         </w:rPr>
       </w:pPr>
       <w:r>
-        <w:t xml:space="preserve">1) </w:t>
+        <w:t>1</w:t>
+      </w:r>
+      <w:r>
+        <w:t xml:space="preserve"> </w:t>
       </w:r>
       <w:r>
         <w:rPr>
@@ -187,11 +190,24 @@
         <w:rPr>
           <w:noProof/>
         </w:rPr>
+        <w:lastRenderedPageBreak/>
+        <w:softHyphen/>
+      </w:r>
+      <w:r>
+        <w:softHyphen/>
+      </w:r>
+      <w:r>
+        <w:t xml:space="preserve"> </w:t>
+      </w:r>
+      <w:r>
+        <w:rPr>
+          <w:noProof/>
+        </w:rPr>
         <w:drawing>
           <wp:inline distT="0" distB="0" distL="0" distR="0">
-            <wp:extent cx="5943600" cy="4887687"/>
+            <wp:extent cx="5943600" cy="7863205"/>
             <wp:effectExtent l="0" t="0" r="0" b="0"/>
-            <wp:docPr id="15" name="Picture 15" descr="C:\Users\Edwin\Downloads\Figure_4 (5).png"/>
+            <wp:docPr id="18" name="Picture 18"/>
             <wp:cNvGraphicFramePr>
               <a:graphicFrameLocks xmlns:a="http://schemas.openxmlformats.org/drawingml/2006/main" noChangeAspect="1"/>
             </wp:cNvGraphicFramePr>
@@ -199,10 +215,8 @@
               <a:graphicData uri="http://schemas.openxmlformats.org/drawingml/2006/picture">
                 <pic:pic xmlns:pic="http://schemas.openxmlformats.org/drawingml/2006/picture">
                   <pic:nvPicPr>
-                    <pic:cNvPr id="0" name="Picture 1" descr="C:\Users\Edwin\Downloads\Figure_4 (5).png"/>
-                    <pic:cNvPicPr>
-                      <a:picLocks noChangeAspect="1" noChangeArrowheads="1"/>
-                    </pic:cNvPicPr>
+                    <pic:cNvPr id="18" name="Figure_4.png"/>
+                    <pic:cNvPicPr/>
                   </pic:nvPicPr>
                   <pic:blipFill>
                     <a:blip r:embed="rId7" cstate="print">
@@ -212,205 +226,6 @@
                         </a:ext>
                       </a:extLst>
                     </a:blip>
-                    <a:srcRect/>
-                    <a:stretch>
-                      <a:fillRect/>
-                    </a:stretch>
-                  </pic:blipFill>
-                  <pic:spPr bwMode="auto">
-                    <a:xfrm>
-                      <a:off x="0" y="0"/>
-                      <a:ext cx="5943600" cy="4887687"/>
-                    </a:xfrm>
-                    <a:prstGeom prst="rect">
-                      <a:avLst/>
-                    </a:prstGeom>
-                    <a:noFill/>
-                    <a:ln>
-                      <a:noFill/>
-                    </a:ln>
-                  </pic:spPr>
-                </pic:pic>
-              </a:graphicData>
-            </a:graphic>
-          </wp:inline>
-        </w:drawing>
-      </w:r>
-      <w:bookmarkStart w:id="0" w:name="_GoBack"/>
-      <w:bookmarkEnd w:id="0"/>
-      <w:r>
-        <w:t xml:space="preserve"> </w:t>
-      </w:r>
-    </w:p>
-    <w:p>
-      <w:pPr>
-        <w:rPr>
-          <w:rFonts w:ascii="Times New Roman" w:hAnsi="Times New Roman" w:cs="Times New Roman"/>
-          <w:b/>
-          <w:color w:val="FF0000"/>
-          <w:sz w:val="24"/>
-          <w:szCs w:val="24"/>
-        </w:rPr>
-      </w:pPr>
-    </w:p>
-    <w:p>
-      <w:pPr>
-        <w:spacing w:after="0" w:line="480" w:lineRule="auto"/>
-        <w:contextualSpacing/>
-        <w:rPr>
-          <w:rFonts w:ascii="Times New Roman" w:hAnsi="Times New Roman" w:cs="Times New Roman"/>
-          <w:b/>
-          <w:color w:val="FF0000"/>
-          <w:sz w:val="24"/>
-          <w:szCs w:val="24"/>
-        </w:rPr>
-      </w:pPr>
-    </w:p>
-    <w:p>
-      <w:pPr>
-        <w:spacing w:after="0" w:line="480" w:lineRule="auto"/>
-        <w:contextualSpacing/>
-        <w:rPr>
-          <w:rFonts w:ascii="Times New Roman" w:hAnsi="Times New Roman" w:cs="Times New Roman"/>
-          <w:b/>
-          <w:color w:val="FF0000"/>
-          <w:sz w:val="24"/>
-          <w:szCs w:val="24"/>
-        </w:rPr>
-      </w:pPr>
-    </w:p>
-    <w:p>
-      <w:pPr>
-        <w:spacing w:after="0" w:line="480" w:lineRule="auto"/>
-        <w:contextualSpacing/>
-        <w:rPr>
-          <w:rFonts w:ascii="Times New Roman" w:hAnsi="Times New Roman" w:cs="Times New Roman"/>
-          <w:b/>
-          <w:color w:val="FF0000"/>
-          <w:sz w:val="24"/>
-          <w:szCs w:val="24"/>
-        </w:rPr>
-      </w:pPr>
-    </w:p>
-    <w:p>
-      <w:pPr>
-        <w:spacing w:after="0" w:line="480" w:lineRule="auto"/>
-        <w:contextualSpacing/>
-        <w:rPr>
-          <w:rFonts w:ascii="Times New Roman" w:hAnsi="Times New Roman" w:cs="Times New Roman"/>
-          <w:b/>
-          <w:color w:val="FF0000"/>
-          <w:sz w:val="24"/>
-          <w:szCs w:val="24"/>
-        </w:rPr>
-      </w:pPr>
-    </w:p>
-    <w:p>
-      <w:pPr>
-        <w:spacing w:after="0" w:line="480" w:lineRule="auto"/>
-        <w:contextualSpacing/>
-        <w:rPr>
-          <w:rFonts w:ascii="Times New Roman" w:hAnsi="Times New Roman" w:cs="Times New Roman"/>
-          <w:b/>
-          <w:color w:val="FF0000"/>
-          <w:sz w:val="24"/>
-          <w:szCs w:val="24"/>
-        </w:rPr>
-      </w:pPr>
-    </w:p>
-    <w:p>
-      <w:pPr>
-        <w:spacing w:after="0" w:line="480" w:lineRule="auto"/>
-        <w:contextualSpacing/>
-        <w:rPr>
-          <w:rFonts w:ascii="Times New Roman" w:hAnsi="Times New Roman" w:cs="Times New Roman"/>
-          <w:b/>
-          <w:color w:val="FF0000"/>
-          <w:sz w:val="24"/>
-          <w:szCs w:val="24"/>
-        </w:rPr>
-      </w:pPr>
-    </w:p>
-    <w:p>
-      <w:pPr>
-        <w:spacing w:after="0" w:line="480" w:lineRule="auto"/>
-        <w:contextualSpacing/>
-        <w:rPr>
-          <w:rFonts w:ascii="Times New Roman" w:hAnsi="Times New Roman" w:cs="Times New Roman"/>
-          <w:b/>
-          <w:color w:val="FF0000"/>
-          <w:sz w:val="24"/>
-          <w:szCs w:val="24"/>
-        </w:rPr>
-      </w:pPr>
-    </w:p>
-    <w:p>
-      <w:pPr>
-        <w:spacing w:after="0" w:line="480" w:lineRule="auto"/>
-        <w:contextualSpacing/>
-        <w:rPr>
-          <w:rFonts w:ascii="Times New Roman" w:hAnsi="Times New Roman" w:cs="Times New Roman"/>
-          <w:b/>
-          <w:color w:val="FF0000"/>
-          <w:sz w:val="24"/>
-          <w:szCs w:val="24"/>
-        </w:rPr>
-      </w:pPr>
-      <w:r>
-        <w:rPr>
-          <w:rFonts w:ascii="Times New Roman" w:hAnsi="Times New Roman" w:cs="Times New Roman"/>
-          <w:b/>
-          <w:color w:val="FF0000"/>
-          <w:sz w:val="24"/>
-          <w:szCs w:val="24"/>
-        </w:rPr>
-        <w:lastRenderedPageBreak/>
-        <w:t xml:space="preserve">5) </w:t>
-      </w:r>
-      <w:r>
-        <w:rPr>
-          <w:rFonts w:ascii="Times New Roman" w:hAnsi="Times New Roman" w:cs="Times New Roman"/>
-          <w:b/>
-          <w:color w:val="FF0000"/>
-          <w:sz w:val="24"/>
-          <w:szCs w:val="24"/>
-        </w:rPr>
-        <w:t xml:space="preserve">Update the following figures to include central carbon metabolism comparisons for aerobic and anaerobic conditions to demonstrate the visualization capabilities of pathways of interest. </w:t>
-      </w:r>
-    </w:p>
-    <w:p>
-      <w:pPr>
-        <w:spacing w:after="0" w:line="480" w:lineRule="auto"/>
-        <w:contextualSpacing/>
-        <w:rPr>
-          <w:rFonts w:ascii="Times New Roman" w:hAnsi="Times New Roman" w:cs="Times New Roman"/>
-          <w:b/>
-          <w:color w:val="FF0000"/>
-          <w:sz w:val="32"/>
-          <w:szCs w:val="32"/>
-        </w:rPr>
-      </w:pPr>
-      <w:r>
-        <w:rPr>
-          <w:noProof/>
-        </w:rPr>
-        <w:drawing>
-          <wp:inline distT="0" distB="0" distL="0" distR="0" wp14:anchorId="25AD2CE7" wp14:editId="7FA06392">
-            <wp:extent cx="5943600" cy="3141345"/>
-            <wp:effectExtent l="0" t="0" r="0" b="1905"/>
-            <wp:docPr id="9" name="Picture 9"/>
-            <wp:cNvGraphicFramePr>
-              <a:graphicFrameLocks xmlns:a="http://schemas.openxmlformats.org/drawingml/2006/main" noChangeAspect="1"/>
-            </wp:cNvGraphicFramePr>
-            <a:graphic xmlns:a="http://schemas.openxmlformats.org/drawingml/2006/main">
-              <a:graphicData uri="http://schemas.openxmlformats.org/drawingml/2006/picture">
-                <pic:pic xmlns:pic="http://schemas.openxmlformats.org/drawingml/2006/picture">
-                  <pic:nvPicPr>
-                    <pic:cNvPr id="1" name=""/>
-                    <pic:cNvPicPr/>
-                  </pic:nvPicPr>
-                  <pic:blipFill>
-                    <a:blip r:embed="rId8"/>
                     <a:stretch>
                       <a:fillRect/>
                     </a:stretch>
@@ -418,7 +233,7 @@
                   <pic:spPr>
                     <a:xfrm>
                       <a:off x="0" y="0"/>
-                      <a:ext cx="5943600" cy="3141345"/>
+                      <a:ext cx="5943600" cy="7863205"/>
                     </a:xfrm>
                     <a:prstGeom prst="rect">
                       <a:avLst/>
@@ -431,7 +246,307 @@
         </w:drawing>
       </w:r>
     </w:p>
+    <w:p>
+      <w:pPr>
+        <w:spacing w:after="0" w:line="480" w:lineRule="auto"/>
+        <w:contextualSpacing/>
+        <w:rPr>
+          <w:noProof/>
+        </w:rPr>
+      </w:pPr>
+      <w:r>
+        <w:rPr>
+          <w:noProof/>
+        </w:rPr>
+        <w:lastRenderedPageBreak/>
+        <w:t>5</w:t>
+      </w:r>
+    </w:p>
+    <w:p>
+      <w:pPr>
+        <w:spacing w:after="0" w:line="480" w:lineRule="auto"/>
+        <w:contextualSpacing/>
+        <w:rPr>
+          <w:rFonts w:ascii="Times New Roman" w:hAnsi="Times New Roman" w:cs="Times New Roman"/>
+          <w:b/>
+          <w:color w:val="FF0000"/>
+          <w:sz w:val="32"/>
+          <w:szCs w:val="32"/>
+        </w:rPr>
+      </w:pPr>
+      <w:r>
+        <w:rPr>
+          <w:rFonts w:ascii="Times New Roman" w:hAnsi="Times New Roman" w:cs="Times New Roman"/>
+          <w:b/>
+          <w:noProof/>
+          <w:color w:val="FF0000"/>
+          <w:sz w:val="32"/>
+          <w:szCs w:val="32"/>
+        </w:rPr>
+        <w:drawing>
+          <wp:inline distT="0" distB="0" distL="0" distR="0">
+            <wp:extent cx="5943600" cy="4632960"/>
+            <wp:effectExtent l="0" t="0" r="0" b="0"/>
+            <wp:docPr id="19" name="Picture 19"/>
+            <wp:cNvGraphicFramePr>
+              <a:graphicFrameLocks xmlns:a="http://schemas.openxmlformats.org/drawingml/2006/main" noChangeAspect="1"/>
+            </wp:cNvGraphicFramePr>
+            <a:graphic xmlns:a="http://schemas.openxmlformats.org/drawingml/2006/main">
+              <a:graphicData uri="http://schemas.openxmlformats.org/drawingml/2006/picture">
+                <pic:pic xmlns:pic="http://schemas.openxmlformats.org/drawingml/2006/picture">
+                  <pic:nvPicPr>
+                    <pic:cNvPr id="19" name="Figure_5.png"/>
+                    <pic:cNvPicPr/>
+                  </pic:nvPicPr>
+                  <pic:blipFill>
+                    <a:blip r:embed="rId8" cstate="print">
+                      <a:extLst>
+                        <a:ext uri="{28A0092B-C50C-407E-A947-70E740481C1C}">
+                          <a14:useLocalDpi xmlns:a14="http://schemas.microsoft.com/office/drawing/2010/main" val="0"/>
+                        </a:ext>
+                      </a:extLst>
+                    </a:blip>
+                    <a:stretch>
+                      <a:fillRect/>
+                    </a:stretch>
+                  </pic:blipFill>
+                  <pic:spPr>
+                    <a:xfrm>
+                      <a:off x="0" y="0"/>
+                      <a:ext cx="5943600" cy="4632960"/>
+                    </a:xfrm>
+                    <a:prstGeom prst="rect">
+                      <a:avLst/>
+                    </a:prstGeom>
+                  </pic:spPr>
+                </pic:pic>
+              </a:graphicData>
+            </a:graphic>
+          </wp:inline>
+        </w:drawing>
+      </w:r>
+    </w:p>
+    <w:p>
+      <w:pPr>
+        <w:rPr>
+          <w:rFonts w:ascii="Times New Roman" w:hAnsi="Times New Roman" w:cs="Times New Roman"/>
+          <w:b/>
+          <w:color w:val="FF0000"/>
+          <w:sz w:val="32"/>
+          <w:szCs w:val="32"/>
+        </w:rPr>
+      </w:pPr>
+    </w:p>
+    <w:p>
+      <w:pPr>
+        <w:spacing w:after="0" w:line="480" w:lineRule="auto"/>
+        <w:contextualSpacing/>
+        <w:rPr>
+          <w:noProof/>
+        </w:rPr>
+      </w:pPr>
+    </w:p>
+    <w:p>
+      <w:pPr>
+        <w:spacing w:after="0" w:line="480" w:lineRule="auto"/>
+        <w:contextualSpacing/>
+        <w:rPr>
+          <w:noProof/>
+        </w:rPr>
+      </w:pPr>
+    </w:p>
+    <w:p>
+      <w:pPr>
+        <w:spacing w:after="0" w:line="480" w:lineRule="auto"/>
+        <w:contextualSpacing/>
+        <w:rPr>
+          <w:noProof/>
+        </w:rPr>
+      </w:pPr>
+    </w:p>
+    <w:p>
+      <w:pPr>
+        <w:spacing w:after="0" w:line="480" w:lineRule="auto"/>
+        <w:contextualSpacing/>
+        <w:rPr>
+          <w:noProof/>
+        </w:rPr>
+      </w:pPr>
+    </w:p>
+    <w:p>
+      <w:pPr>
+        <w:spacing w:after="0" w:line="480" w:lineRule="auto"/>
+        <w:contextualSpacing/>
+        <w:rPr>
+          <w:noProof/>
+        </w:rPr>
+      </w:pPr>
+    </w:p>
+    <w:p>
+      <w:pPr>
+        <w:spacing w:after="0" w:line="480" w:lineRule="auto"/>
+        <w:contextualSpacing/>
+        <w:rPr>
+          <w:noProof/>
+        </w:rPr>
+      </w:pPr>
+    </w:p>
+    <w:p>
+      <w:pPr>
+        <w:spacing w:after="0" w:line="480" w:lineRule="auto"/>
+        <w:contextualSpacing/>
+        <w:rPr>
+          <w:noProof/>
+        </w:rPr>
+      </w:pPr>
+    </w:p>
+    <w:p>
+      <w:pPr>
+        <w:spacing w:after="0" w:line="480" w:lineRule="auto"/>
+        <w:contextualSpacing/>
+        <w:rPr>
+          <w:noProof/>
+        </w:rPr>
+      </w:pPr>
+    </w:p>
+    <w:p>
+      <w:pPr>
+        <w:spacing w:after="0" w:line="480" w:lineRule="auto"/>
+        <w:contextualSpacing/>
+        <w:rPr>
+          <w:noProof/>
+        </w:rPr>
+      </w:pPr>
+      <w:r>
+        <w:rPr>
+          <w:noProof/>
+        </w:rPr>
+        <w:lastRenderedPageBreak/>
+        <w:t>Supplementary Figure 1</w:t>
+      </w:r>
+    </w:p>
+    <w:p>
+      <w:pPr>
+        <w:spacing w:after="0" w:line="480" w:lineRule="auto"/>
+        <w:contextualSpacing/>
+        <w:rPr>
+          <w:noProof/>
+        </w:rPr>
+      </w:pPr>
+      <w:r>
+        <w:rPr>
+          <w:noProof/>
+        </w:rPr>
+        <w:drawing>
+          <wp:inline distT="0" distB="0" distL="0" distR="0">
+            <wp:extent cx="5943600" cy="4655185"/>
+            <wp:effectExtent l="0" t="0" r="0" b="0"/>
+            <wp:docPr id="20" name="Picture 20"/>
+            <wp:cNvGraphicFramePr>
+              <a:graphicFrameLocks xmlns:a="http://schemas.openxmlformats.org/drawingml/2006/main" noChangeAspect="1"/>
+            </wp:cNvGraphicFramePr>
+            <a:graphic xmlns:a="http://schemas.openxmlformats.org/drawingml/2006/main">
+              <a:graphicData uri="http://schemas.openxmlformats.org/drawingml/2006/picture">
+                <pic:pic xmlns:pic="http://schemas.openxmlformats.org/drawingml/2006/picture">
+                  <pic:nvPicPr>
+                    <pic:cNvPr id="20" name="Supp_Figure_1.png"/>
+                    <pic:cNvPicPr/>
+                  </pic:nvPicPr>
+                  <pic:blipFill>
+                    <a:blip r:embed="rId9" cstate="print">
+                      <a:extLst>
+                        <a:ext uri="{28A0092B-C50C-407E-A947-70E740481C1C}">
+                          <a14:useLocalDpi xmlns:a14="http://schemas.microsoft.com/office/drawing/2010/main" val="0"/>
+                        </a:ext>
+                      </a:extLst>
+                    </a:blip>
+                    <a:stretch>
+                      <a:fillRect/>
+                    </a:stretch>
+                  </pic:blipFill>
+                  <pic:spPr>
+                    <a:xfrm>
+                      <a:off x="0" y="0"/>
+                      <a:ext cx="5943600" cy="4655185"/>
+                    </a:xfrm>
+                    <a:prstGeom prst="rect">
+                      <a:avLst/>
+                    </a:prstGeom>
+                  </pic:spPr>
+                </pic:pic>
+              </a:graphicData>
+            </a:graphic>
+          </wp:inline>
+        </w:drawing>
+      </w:r>
+    </w:p>
     <w:p/>
+    <w:p/>
+    <w:p/>
+    <w:p/>
+    <w:p/>
+    <w:p/>
+    <w:p/>
+    <w:p/>
+    <w:p/>
+    <w:p/>
+    <w:p/>
+    <w:p>
+      <w:r>
+        <w:lastRenderedPageBreak/>
+        <w:t>Supplementary Figure 2</w:t>
+      </w:r>
+      <w:bookmarkStart w:id="0" w:name="_GoBack"/>
+      <w:bookmarkEnd w:id="0"/>
+    </w:p>
+    <w:p>
+      <w:r>
+        <w:rPr>
+          <w:noProof/>
+        </w:rPr>
+        <w:drawing>
+          <wp:inline distT="0" distB="0" distL="0" distR="0">
+            <wp:extent cx="5943600" cy="4677410"/>
+            <wp:effectExtent l="0" t="0" r="0" b="8890"/>
+            <wp:docPr id="21" name="Picture 21"/>
+            <wp:cNvGraphicFramePr>
+              <a:graphicFrameLocks xmlns:a="http://schemas.openxmlformats.org/drawingml/2006/main" noChangeAspect="1"/>
+            </wp:cNvGraphicFramePr>
+            <a:graphic xmlns:a="http://schemas.openxmlformats.org/drawingml/2006/main">
+              <a:graphicData uri="http://schemas.openxmlformats.org/drawingml/2006/picture">
+                <pic:pic xmlns:pic="http://schemas.openxmlformats.org/drawingml/2006/picture">
+                  <pic:nvPicPr>
+                    <pic:cNvPr id="21" name="Supp_Figure_2.png"/>
+                    <pic:cNvPicPr/>
+                  </pic:nvPicPr>
+                  <pic:blipFill>
+                    <a:blip r:embed="rId10" cstate="print">
+                      <a:extLst>
+                        <a:ext uri="{28A0092B-C50C-407E-A947-70E740481C1C}">
+                          <a14:useLocalDpi xmlns:a14="http://schemas.microsoft.com/office/drawing/2010/main" val="0"/>
+                        </a:ext>
+                      </a:extLst>
+                    </a:blip>
+                    <a:stretch>
+                      <a:fillRect/>
+                    </a:stretch>
+                  </pic:blipFill>
+                  <pic:spPr>
+                    <a:xfrm>
+                      <a:off x="0" y="0"/>
+                      <a:ext cx="5943600" cy="4677410"/>
+                    </a:xfrm>
+                    <a:prstGeom prst="rect">
+                      <a:avLst/>
+                    </a:prstGeom>
+                  </pic:spPr>
+                </pic:pic>
+              </a:graphicData>
+            </a:graphic>
+          </wp:inline>
+        </w:drawing>
+      </w:r>
+    </w:p>
     <w:sectPr>
       <w:pgSz w:w="12240" w:h="15840"/>
       <w:pgMar w:top="1440" w:right="1440" w:bottom="1440" w:left="1440" w:header="720" w:footer="720" w:gutter="0"/>

</xml_diff>